<commit_message>
added a results csv file
</commit_message>
<xml_diff>
--- a/base_document.docx
+++ b/base_document.docx
@@ -28,82 +28,6 @@
         <w:rPr>
           <w:sz w:val="14"/>
           <w:szCs w:val="14"/>
-        </w:rPr>
-      </w:pPr>
-    </w:p>
-    <w:p>
-      <w:pPr>
-        <w:rPr>
-          <w:sz w:val="14"/>
-          <w:szCs w:val="14"/>
-        </w:rPr>
-      </w:pPr>
-    </w:p>
-    <w:p>
-      <w:pPr>
-        <w:rPr>
-          <w:sz w:val="14"/>
-          <w:szCs w:val="14"/>
-        </w:rPr>
-      </w:pPr>
-    </w:p>
-    <w:p>
-      <w:pPr>
-        <w:rPr>
-          <w:sz w:val="14"/>
-          <w:szCs w:val="14"/>
-        </w:rPr>
-      </w:pPr>
-    </w:p>
-    <w:p>
-      <w:pPr>
-        <w:rPr>
-          <w:sz w:val="14"/>
-          <w:szCs w:val="14"/>
-        </w:rPr>
-      </w:pPr>
-    </w:p>
-    <w:p>
-      <w:pPr>
-        <w:rPr>
-          <w:sz w:val="14"/>
-          <w:szCs w:val="14"/>
-        </w:rPr>
-      </w:pPr>
-    </w:p>
-    <w:p/>
-    <w:p>
-      <w:r>
-        <w:t>TRYING SOME DIFFERENT SPACING.</w:t>
-      </w:r>
-    </w:p>
-    <w:p/>
-    <w:p/>
-    <w:p/>
-    <w:p>
-      <w:pPr>
-        <w:rPr>
-          <w:rFonts w:ascii="Aparajita" w:hAnsi="Aparajita" w:cs="Aparajita"/>
-        </w:rPr>
-      </w:pPr>
-      <w:r>
-        <w:rPr>
-          <w:rFonts w:ascii="Aparajita" w:hAnsi="Aparajita" w:cs="Aparajita"/>
-        </w:rPr>
-        <w:t>AND DIFFERENT FONTS.</w:t>
-      </w:r>
-    </w:p>
-    <w:p>
-      <w:pPr>
-        <w:rPr>
-          <w:rFonts w:ascii="Aparajita" w:hAnsi="Aparajita" w:cs="Aparajita"/>
-        </w:rPr>
-      </w:pPr>
-    </w:p>
-    <w:p>
-      <w:pPr>
-        <w:rPr>
-          <w:rFonts w:ascii="Aparajita" w:hAnsi="Aparajita" w:cs="Aparajita"/>
         </w:rPr>
       </w:pPr>
     </w:p>
@@ -125,6 +49,82 @@
         </w:rPr>
         <w:t>TO MAKE SURE ALL IS WELL.</w:t>
       </w:r>
+    </w:p>
+    <w:p>
+      <w:pPr>
+        <w:rPr>
+          <w:sz w:val="14"/>
+          <w:szCs w:val="14"/>
+        </w:rPr>
+      </w:pPr>
+    </w:p>
+    <w:p>
+      <w:pPr>
+        <w:rPr>
+          <w:sz w:val="14"/>
+          <w:szCs w:val="14"/>
+        </w:rPr>
+      </w:pPr>
+    </w:p>
+    <w:p>
+      <w:pPr>
+        <w:rPr>
+          <w:sz w:val="14"/>
+          <w:szCs w:val="14"/>
+        </w:rPr>
+      </w:pPr>
+    </w:p>
+    <w:p>
+      <w:pPr>
+        <w:rPr>
+          <w:sz w:val="14"/>
+          <w:szCs w:val="14"/>
+        </w:rPr>
+      </w:pPr>
+    </w:p>
+    <w:p>
+      <w:pPr>
+        <w:rPr>
+          <w:sz w:val="14"/>
+          <w:szCs w:val="14"/>
+        </w:rPr>
+      </w:pPr>
+    </w:p>
+    <w:p/>
+    <w:p>
+      <w:r>
+        <w:t>TRYING SOME DIFFERENT SPACING.</w:t>
+      </w:r>
+    </w:p>
+    <w:p/>
+    <w:p/>
+    <w:p/>
+    <w:p>
+      <w:pPr>
+        <w:rPr>
+          <w:rFonts w:ascii="Aparajita" w:hAnsi="Aparajita" w:cs="Aparajita"/>
+        </w:rPr>
+      </w:pPr>
+      <w:r>
+        <w:rPr>
+          <w:rFonts w:ascii="Aparajita" w:hAnsi="Aparajita" w:cs="Aparajita"/>
+        </w:rPr>
+        <w:t>AND DIFFERENT FONTS.</w:t>
+      </w:r>
+    </w:p>
+    <w:p>
+      <w:pPr>
+        <w:rPr>
+          <w:rFonts w:ascii="Aparajita" w:hAnsi="Aparajita" w:cs="Aparajita"/>
+        </w:rPr>
+      </w:pPr>
+    </w:p>
+    <w:p>
+      <w:pPr>
+        <w:rPr>
+          <w:rFonts w:ascii="Aparajita" w:hAnsi="Aparajita" w:cs="Aparajita"/>
+        </w:rPr>
+      </w:pPr>
     </w:p>
     <w:sectPr>
       <w:pgSz w:w="11906" w:h="16838"/>

</xml_diff>

<commit_message>
added method for word documents
</commit_message>
<xml_diff>
--- a/base_document.docx
+++ b/base_document.docx
@@ -3,130 +3,346 @@
 <w:document xmlns:wpc="http://schemas.microsoft.com/office/word/2010/wordprocessingCanvas" xmlns:cx="http://schemas.microsoft.com/office/drawing/2014/chartex" xmlns:cx1="http://schemas.microsoft.com/office/drawing/2015/9/8/chartex" xmlns:cx2="http://schemas.microsoft.com/office/drawing/2015/10/21/chartex" xmlns:cx3="http://schemas.microsoft.com/office/drawing/2016/5/9/chartex" xmlns:cx4="http://schemas.microsoft.com/office/drawing/2016/5/10/chartex" xmlns:cx5="http://schemas.microsoft.com/office/drawing/2016/5/11/chartex" xmlns:cx6="http://schemas.microsoft.com/office/drawing/2016/5/12/chartex" xmlns:cx7="http://schemas.microsoft.com/office/drawing/2016/5/13/chartex" xmlns:cx8="http://schemas.microsoft.com/office/drawing/2016/5/14/chartex" xmlns:mc="http://schemas.openxmlformats.org/markup-compatibility/2006" xmlns:aink="http://schemas.microsoft.com/office/drawing/2016/ink" xmlns:am3d="http://schemas.microsoft.com/office/drawing/2017/model3d" xmlns:o="urn:schemas-microsoft-com:office:office" xmlns:r="http://schemas.openxmlformats.org/officeDocument/2006/relationships" xmlns:m="http://schemas.openxmlformats.org/officeDocument/2006/math" xmlns:v="urn:schemas-microsoft-com:vml" xmlns:wp14="http://schemas.microsoft.com/office/word/2010/wordprocessingDrawing" xmlns:wp="http://schemas.openxmlformats.org/drawingml/2006/wordprocessingDrawing" xmlns:w10="urn:schemas-microsoft-com:office:word" xmlns:w="http://schemas.openxmlformats.org/wordprocessingml/2006/main" xmlns:w14="http://schemas.microsoft.com/office/word/2010/wordml" xmlns:w15="http://schemas.microsoft.com/office/word/2012/wordml" xmlns:w16cex="http://schemas.microsoft.com/office/word/2018/wordml/cex" xmlns:w16cid="http://schemas.microsoft.com/office/word/2016/wordml/cid" xmlns:w16="http://schemas.microsoft.com/office/word/2018/wordml" xmlns:w16se="http://schemas.microsoft.com/office/word/2015/wordml/symex" xmlns:wpg="http://schemas.microsoft.com/office/word/2010/wordprocessingGroup" xmlns:wpi="http://schemas.microsoft.com/office/word/2010/wordprocessingInk" xmlns:wne="http://schemas.microsoft.com/office/word/2006/wordml" xmlns:wps="http://schemas.microsoft.com/office/word/2010/wordprocessingShape" mc:Ignorable="w14 w15 w16se w16cid w16 w16cex wp14">
   <w:body>
     <w:p>
-      <w:r>
-        <w:t>HERE IS A TEST DOCUMENT.</w:t>
+      <w:pPr>
+        <w:pStyle w:val="Heading1"/>
+        <w:jc w:val="center"/>
+        <w:rPr>
+          <w:rFonts w:asciiTheme="minorHAnsi" w:hAnsiTheme="minorHAnsi" w:cstheme="minorHAnsi"/>
+          <w:b/>
+        </w:rPr>
+      </w:pPr>
+      <w:r>
+        <w:rPr>
+          <w:rFonts w:asciiTheme="minorHAnsi" w:hAnsiTheme="minorHAnsi" w:cstheme="minorHAnsi"/>
+          <w:b/>
+        </w:rPr>
+        <w:t>PDF Sample Document</w:t>
       </w:r>
     </w:p>
     <w:p/>
+    <w:tbl>
+      <w:tblPr>
+        <w:tblStyle w:val="TableGrid"/>
+        <w:tblW w:w="0" w:type="auto"/>
+        <w:jc w:val="center"/>
+        <w:tblLook w:val="04A0" w:firstRow="1" w:lastRow="0" w:firstColumn="1" w:lastColumn="0" w:noHBand="0" w:noVBand="1"/>
+      </w:tblPr>
+      <w:tblGrid>
+        <w:gridCol w:w="3362"/>
+        <w:gridCol w:w="5203"/>
+      </w:tblGrid>
+      <w:tr>
+        <w:trPr>
+          <w:trHeight w:val="290"/>
+          <w:jc w:val="center"/>
+        </w:trPr>
+        <w:tc>
+          <w:tcPr>
+            <w:tcW w:w="3362" w:type="dxa"/>
+            <w:vAlign w:val="center"/>
+          </w:tcPr>
+          <w:p>
+            <w:pPr>
+              <w:rPr>
+                <w:b/>
+                <w:bCs/>
+              </w:rPr>
+            </w:pPr>
+            <w:r>
+              <w:rPr>
+                <w:b/>
+                <w:bCs/>
+              </w:rPr>
+              <w:t>Sample Date:</w:t>
+            </w:r>
+          </w:p>
+        </w:tc>
+        <w:tc>
+          <w:tcPr>
+            <w:tcW w:w="5203" w:type="dxa"/>
+            <w:vAlign w:val="center"/>
+          </w:tcPr>
+          <w:p>
+            <w:r>
+              <w:t>October 2020</w:t>
+            </w:r>
+          </w:p>
+        </w:tc>
+      </w:tr>
+      <w:tr>
+        <w:trPr>
+          <w:trHeight w:val="138"/>
+          <w:jc w:val="center"/>
+        </w:trPr>
+        <w:tc>
+          <w:tcPr>
+            <w:tcW w:w="3362" w:type="dxa"/>
+            <w:vAlign w:val="center"/>
+          </w:tcPr>
+          <w:p>
+            <w:pPr>
+              <w:rPr>
+                <w:b/>
+                <w:bCs/>
+              </w:rPr>
+            </w:pPr>
+            <w:r>
+              <w:rPr>
+                <w:b/>
+                <w:bCs/>
+              </w:rPr>
+              <w:t>Prepared By:</w:t>
+            </w:r>
+          </w:p>
+        </w:tc>
+        <w:tc>
+          <w:tcPr>
+            <w:tcW w:w="5203" w:type="dxa"/>
+            <w:vAlign w:val="center"/>
+          </w:tcPr>
+          <w:p>
+            <w:r>
+              <w:t>Sample Client</w:t>
+            </w:r>
+          </w:p>
+        </w:tc>
+      </w:tr>
+      <w:tr>
+        <w:trPr>
+          <w:trHeight w:val="612"/>
+          <w:jc w:val="center"/>
+        </w:trPr>
+        <w:tc>
+          <w:tcPr>
+            <w:tcW w:w="3362" w:type="dxa"/>
+            <w:vAlign w:val="center"/>
+          </w:tcPr>
+          <w:p>
+            <w:pPr>
+              <w:rPr>
+                <w:b/>
+                <w:bCs/>
+              </w:rPr>
+            </w:pPr>
+            <w:r>
+              <w:rPr>
+                <w:b/>
+                <w:bCs/>
+              </w:rPr>
+              <w:t>Created and Tested Using:</w:t>
+            </w:r>
+          </w:p>
+        </w:tc>
+        <w:tc>
+          <w:tcPr>
+            <w:tcW w:w="5203" w:type="dxa"/>
+            <w:vAlign w:val="center"/>
+          </w:tcPr>
+          <w:p>
+            <w:pPr>
+              <w:pStyle w:val="ListParagraph"/>
+              <w:numPr>
+                <w:ilvl w:val="0"/>
+                <w:numId w:val="1"/>
+              </w:numPr>
+              <w:rPr>
+                <w:b/>
+                <w:bCs/>
+              </w:rPr>
+            </w:pPr>
+            <w:r>
+              <w:t>Framework 1.1</w:t>
+            </w:r>
+          </w:p>
+          <w:p>
+            <w:pPr>
+              <w:pStyle w:val="ListParagraph"/>
+              <w:numPr>
+                <w:ilvl w:val="0"/>
+                <w:numId w:val="1"/>
+              </w:numPr>
+              <w:rPr>
+                <w:b/>
+                <w:bCs/>
+              </w:rPr>
+            </w:pPr>
+            <w:r>
+              <w:t>Additional Framework 2.1.0</w:t>
+            </w:r>
+          </w:p>
+        </w:tc>
+      </w:tr>
+    </w:tbl>
+    <w:p/>
     <w:p>
       <w:pPr>
+        <w:pStyle w:val="Heading2"/>
         <w:rPr>
-          <w:sz w:val="14"/>
-          <w:szCs w:val="14"/>
-        </w:rPr>
-      </w:pPr>
-      <w:r>
-        <w:rPr>
-          <w:sz w:val="14"/>
-          <w:szCs w:val="14"/>
-        </w:rPr>
-        <w:t>I WILL SAVE AS A PDF.</w:t>
-      </w:r>
-    </w:p>
-    <w:p>
-      <w:pPr>
-        <w:rPr>
-          <w:sz w:val="14"/>
-          <w:szCs w:val="14"/>
-        </w:rPr>
-      </w:pPr>
-    </w:p>
-    <w:p>
-      <w:pPr>
-        <w:rPr>
-          <w:rFonts w:ascii="Arial Rounded MT Bold" w:hAnsi="Arial Rounded MT Bold" w:cs="Aparajita"/>
-          <w:b/>
-          <w:bCs/>
-          <w:i/>
-          <w:iCs/>
-        </w:rPr>
-      </w:pPr>
-      <w:r>
-        <w:rPr>
-          <w:rFonts w:ascii="Arial Rounded MT Bold" w:hAnsi="Arial Rounded MT Bold" w:cs="Aparajita"/>
           <w:b/>
           <w:bCs/>
         </w:rPr>
-        <w:t>TO MAKE SURE ALL IS WELL.</w:t>
+      </w:pPr>
+      <w:r>
+        <w:rPr>
+          <w:b/>
+          <w:bCs/>
+        </w:rPr>
+        <w:t>Overview</w:t>
       </w:r>
     </w:p>
     <w:p>
-      <w:pPr>
-        <w:rPr>
-          <w:sz w:val="14"/>
-          <w:szCs w:val="14"/>
-        </w:rPr>
-      </w:pPr>
+      <w:r>
+        <w:t>This sample consists of a simple PDF document containing images, tables and bodies of text for use in future comparisons.</w:t>
+      </w:r>
     </w:p>
     <w:p>
-      <w:pPr>
-        <w:rPr>
-          <w:sz w:val="14"/>
-          <w:szCs w:val="14"/>
-        </w:rPr>
-      </w:pPr>
+      <w:r>
+        <w:t xml:space="preserve">Each page features </w:t>
+      </w:r>
+      <w:r>
+        <w:t>several different elements, which will be re-arranged and taken out of various versions to make appropriate comparisons.  Below is an image:</w:t>
+      </w:r>
     </w:p>
     <w:p>
       <w:pPr>
+        <w:jc w:val="center"/>
+      </w:pPr>
+      <w:r>
         <w:rPr>
-          <w:sz w:val="14"/>
-          <w:szCs w:val="14"/>
+          <w:noProof/>
         </w:rPr>
-      </w:pPr>
+        <w:drawing>
+          <wp:inline distT="0" distB="0" distL="0" distR="0" wp14:anchorId="50BA990B" wp14:editId="16022A4E">
+            <wp:extent cx="4375052" cy="2626628"/>
+            <wp:effectExtent l="0" t="0" r="6985" b="2540"/>
+            <wp:docPr id="1" name="Picture 1"/>
+            <wp:cNvGraphicFramePr>
+              <a:graphicFrameLocks xmlns:a="http://schemas.openxmlformats.org/drawingml/2006/main" noChangeAspect="1"/>
+            </wp:cNvGraphicFramePr>
+            <a:graphic xmlns:a="http://schemas.openxmlformats.org/drawingml/2006/main">
+              <a:graphicData uri="http://schemas.openxmlformats.org/drawingml/2006/picture">
+                <pic:pic xmlns:pic="http://schemas.openxmlformats.org/drawingml/2006/picture">
+                  <pic:nvPicPr>
+                    <pic:cNvPr id="1" name=""/>
+                    <pic:cNvPicPr/>
+                  </pic:nvPicPr>
+                  <pic:blipFill>
+                    <a:blip r:embed="rId7"/>
+                    <a:stretch>
+                      <a:fillRect/>
+                    </a:stretch>
+                  </pic:blipFill>
+                  <pic:spPr>
+                    <a:xfrm>
+                      <a:off x="0" y="0"/>
+                      <a:ext cx="4376881" cy="2627726"/>
+                    </a:xfrm>
+                    <a:prstGeom prst="rect">
+                      <a:avLst/>
+                    </a:prstGeom>
+                  </pic:spPr>
+                </pic:pic>
+              </a:graphicData>
+            </a:graphic>
+          </wp:inline>
+        </w:drawing>
+      </w:r>
     </w:p>
     <w:p>
       <w:pPr>
-        <w:rPr>
-          <w:sz w:val="14"/>
-          <w:szCs w:val="14"/>
-        </w:rPr>
+        <w:jc w:val="center"/>
       </w:pPr>
     </w:p>
     <w:p>
       <w:pPr>
+        <w:pStyle w:val="Heading2"/>
         <w:rPr>
-          <w:sz w:val="14"/>
-          <w:szCs w:val="14"/>
+          <w:b/>
+          <w:bCs/>
         </w:rPr>
       </w:pPr>
+      <w:r>
+        <w:rPr>
+          <w:b/>
+          <w:bCs/>
+        </w:rPr>
+        <w:t>The Comparison</w:t>
+      </w:r>
+      <w:r>
+        <w:rPr>
+          <w:b/>
+          <w:bCs/>
+        </w:rPr>
+        <w:t xml:space="preserve">: </w:t>
+      </w:r>
     </w:p>
-    <w:p/>
     <w:p>
-      <w:r>
-        <w:t>TRYING SOME DIFFERENT SPACING.</w:t>
+      <w:pPr>
+        <w:pStyle w:val="ListParagraph"/>
+        <w:numPr>
+          <w:ilvl w:val="0"/>
+          <w:numId w:val="2"/>
+        </w:numPr>
+      </w:pPr>
+      <w:r>
+        <w:t>The comparison process comprises several parts</w:t>
+      </w:r>
+    </w:p>
+    <w:p>
+      <w:pPr>
+        <w:pStyle w:val="ListParagraph"/>
+        <w:numPr>
+          <w:ilvl w:val="1"/>
+          <w:numId w:val="2"/>
+        </w:numPr>
+      </w:pPr>
+      <w:r>
+        <w:t xml:space="preserve"> </w:t>
+      </w:r>
+      <w:r>
+        <w:t>Identify the file type of each document and extract the contents to a string using the appropriate method</w:t>
+      </w:r>
+    </w:p>
+    <w:p>
+      <w:pPr>
+        <w:pStyle w:val="ListParagraph"/>
+        <w:numPr>
+          <w:ilvl w:val="1"/>
+          <w:numId w:val="2"/>
+        </w:numPr>
+      </w:pPr>
+      <w:r>
+        <w:t>Pre-process the string for each document to remove any line-breaks and unusual characters</w:t>
+      </w:r>
+    </w:p>
+    <w:p>
+      <w:pPr>
+        <w:pStyle w:val="ListParagraph"/>
+        <w:numPr>
+          <w:ilvl w:val="1"/>
+          <w:numId w:val="2"/>
+        </w:numPr>
+      </w:pPr>
+      <w:r>
+        <w:t>Compare the strings for a perfect match</w:t>
+      </w:r>
+    </w:p>
+    <w:p>
+      <w:pPr>
+        <w:pStyle w:val="ListParagraph"/>
+        <w:numPr>
+          <w:ilvl w:val="1"/>
+          <w:numId w:val="2"/>
+        </w:numPr>
+      </w:pPr>
+      <w:r>
+        <w:t>If no match, separate each string into a list of sentences to identify the differences</w:t>
       </w:r>
     </w:p>
     <w:p/>
     <w:p/>
-    <w:p/>
-    <w:p>
-      <w:pPr>
-        <w:rPr>
-          <w:rFonts w:ascii="Aparajita" w:hAnsi="Aparajita" w:cs="Aparajita"/>
-        </w:rPr>
-      </w:pPr>
-      <w:r>
-        <w:rPr>
-          <w:rFonts w:ascii="Aparajita" w:hAnsi="Aparajita" w:cs="Aparajita"/>
-        </w:rPr>
-        <w:t>AND DIFFERENT FONTS.</w:t>
-      </w:r>
-    </w:p>
-    <w:p>
-      <w:pPr>
-        <w:rPr>
-          <w:rFonts w:ascii="Aparajita" w:hAnsi="Aparajita" w:cs="Aparajita"/>
-        </w:rPr>
-      </w:pPr>
-    </w:p>
-    <w:p>
-      <w:pPr>
-        <w:rPr>
-          <w:rFonts w:ascii="Aparajita" w:hAnsi="Aparajita" w:cs="Aparajita"/>
-        </w:rPr>
-      </w:pPr>
-    </w:p>
     <w:sectPr>
+      <w:headerReference w:type="default" r:id="rId8"/>
       <w:pgSz w:w="11906" w:h="16838"/>
       <w:pgMar w:top="1440" w:right="1440" w:bottom="1440" w:left="1440" w:header="708" w:footer="708" w:gutter="0"/>
       <w:cols w:space="708"/>
@@ -134,6 +350,313 @@
     </w:sectPr>
   </w:body>
 </w:document>
+</file>
+
+<file path=word/endnotes.xml><?xml version="1.0" encoding="utf-8"?>
+<w:endnotes xmlns:wpc="http://schemas.microsoft.com/office/word/2010/wordprocessingCanvas" xmlns:cx="http://schemas.microsoft.com/office/drawing/2014/chartex" xmlns:cx1="http://schemas.microsoft.com/office/drawing/2015/9/8/chartex" xmlns:cx2="http://schemas.microsoft.com/office/drawing/2015/10/21/chartex" xmlns:cx3="http://schemas.microsoft.com/office/drawing/2016/5/9/chartex" xmlns:cx4="http://schemas.microsoft.com/office/drawing/2016/5/10/chartex" xmlns:cx5="http://schemas.microsoft.com/office/drawing/2016/5/11/chartex" xmlns:cx6="http://schemas.microsoft.com/office/drawing/2016/5/12/chartex" xmlns:cx7="http://schemas.microsoft.com/office/drawing/2016/5/13/chartex" xmlns:cx8="http://schemas.microsoft.com/office/drawing/2016/5/14/chartex" xmlns:mc="http://schemas.openxmlformats.org/markup-compatibility/2006" xmlns:aink="http://schemas.microsoft.com/office/drawing/2016/ink" xmlns:am3d="http://schemas.microsoft.com/office/drawing/2017/model3d" xmlns:o="urn:schemas-microsoft-com:office:office" xmlns:r="http://schemas.openxmlformats.org/officeDocument/2006/relationships" xmlns:m="http://schemas.openxmlformats.org/officeDocument/2006/math" xmlns:v="urn:schemas-microsoft-com:vml" xmlns:wp14="http://schemas.microsoft.com/office/word/2010/wordprocessingDrawing" xmlns:wp="http://schemas.openxmlformats.org/drawingml/2006/wordprocessingDrawing" xmlns:w10="urn:schemas-microsoft-com:office:word" xmlns:w="http://schemas.openxmlformats.org/wordprocessingml/2006/main" xmlns:w14="http://schemas.microsoft.com/office/word/2010/wordml" xmlns:w15="http://schemas.microsoft.com/office/word/2012/wordml" xmlns:w16cex="http://schemas.microsoft.com/office/word/2018/wordml/cex" xmlns:w16cid="http://schemas.microsoft.com/office/word/2016/wordml/cid" xmlns:w16="http://schemas.microsoft.com/office/word/2018/wordml" xmlns:w16se="http://schemas.microsoft.com/office/word/2015/wordml/symex" xmlns:wpg="http://schemas.microsoft.com/office/word/2010/wordprocessingGroup" xmlns:wpi="http://schemas.microsoft.com/office/word/2010/wordprocessingInk" xmlns:wne="http://schemas.microsoft.com/office/word/2006/wordml" xmlns:wps="http://schemas.microsoft.com/office/word/2010/wordprocessingShape" mc:Ignorable="w14 w15 w16se w16cid w16 w16cex wp14">
+  <w:endnote w:type="separator" w:id="-1">
+    <w:p>
+      <w:pPr>
+        <w:spacing w:after="0" w:line="240" w:lineRule="auto"/>
+      </w:pPr>
+      <w:r>
+        <w:separator/>
+      </w:r>
+    </w:p>
+  </w:endnote>
+  <w:endnote w:type="continuationSeparator" w:id="0">
+    <w:p>
+      <w:pPr>
+        <w:spacing w:after="0" w:line="240" w:lineRule="auto"/>
+      </w:pPr>
+      <w:r>
+        <w:continuationSeparator/>
+      </w:r>
+    </w:p>
+  </w:endnote>
+</w:endnotes>
+</file>
+
+<file path=word/footnotes.xml><?xml version="1.0" encoding="utf-8"?>
+<w:footnotes xmlns:wpc="http://schemas.microsoft.com/office/word/2010/wordprocessingCanvas" xmlns:cx="http://schemas.microsoft.com/office/drawing/2014/chartex" xmlns:cx1="http://schemas.microsoft.com/office/drawing/2015/9/8/chartex" xmlns:cx2="http://schemas.microsoft.com/office/drawing/2015/10/21/chartex" xmlns:cx3="http://schemas.microsoft.com/office/drawing/2016/5/9/chartex" xmlns:cx4="http://schemas.microsoft.com/office/drawing/2016/5/10/chartex" xmlns:cx5="http://schemas.microsoft.com/office/drawing/2016/5/11/chartex" xmlns:cx6="http://schemas.microsoft.com/office/drawing/2016/5/12/chartex" xmlns:cx7="http://schemas.microsoft.com/office/drawing/2016/5/13/chartex" xmlns:cx8="http://schemas.microsoft.com/office/drawing/2016/5/14/chartex" xmlns:mc="http://schemas.openxmlformats.org/markup-compatibility/2006" xmlns:aink="http://schemas.microsoft.com/office/drawing/2016/ink" xmlns:am3d="http://schemas.microsoft.com/office/drawing/2017/model3d" xmlns:o="urn:schemas-microsoft-com:office:office" xmlns:r="http://schemas.openxmlformats.org/officeDocument/2006/relationships" xmlns:m="http://schemas.openxmlformats.org/officeDocument/2006/math" xmlns:v="urn:schemas-microsoft-com:vml" xmlns:wp14="http://schemas.microsoft.com/office/word/2010/wordprocessingDrawing" xmlns:wp="http://schemas.openxmlformats.org/drawingml/2006/wordprocessingDrawing" xmlns:w10="urn:schemas-microsoft-com:office:word" xmlns:w="http://schemas.openxmlformats.org/wordprocessingml/2006/main" xmlns:w14="http://schemas.microsoft.com/office/word/2010/wordml" xmlns:w15="http://schemas.microsoft.com/office/word/2012/wordml" xmlns:w16cex="http://schemas.microsoft.com/office/word/2018/wordml/cex" xmlns:w16cid="http://schemas.microsoft.com/office/word/2016/wordml/cid" xmlns:w16="http://schemas.microsoft.com/office/word/2018/wordml" xmlns:w16se="http://schemas.microsoft.com/office/word/2015/wordml/symex" xmlns:wpg="http://schemas.microsoft.com/office/word/2010/wordprocessingGroup" xmlns:wpi="http://schemas.microsoft.com/office/word/2010/wordprocessingInk" xmlns:wne="http://schemas.microsoft.com/office/word/2006/wordml" xmlns:wps="http://schemas.microsoft.com/office/word/2010/wordprocessingShape" mc:Ignorable="w14 w15 w16se w16cid w16 w16cex wp14">
+  <w:footnote w:type="separator" w:id="-1">
+    <w:p>
+      <w:pPr>
+        <w:spacing w:after="0" w:line="240" w:lineRule="auto"/>
+      </w:pPr>
+      <w:r>
+        <w:separator/>
+      </w:r>
+    </w:p>
+  </w:footnote>
+  <w:footnote w:type="continuationSeparator" w:id="0">
+    <w:p>
+      <w:pPr>
+        <w:spacing w:after="0" w:line="240" w:lineRule="auto"/>
+      </w:pPr>
+      <w:r>
+        <w:continuationSeparator/>
+      </w:r>
+    </w:p>
+  </w:footnote>
+</w:footnotes>
+</file>
+
+<file path=word/header1.xml><?xml version="1.0" encoding="utf-8"?>
+<w:hdr xmlns:wpc="http://schemas.microsoft.com/office/word/2010/wordprocessingCanvas" xmlns:cx="http://schemas.microsoft.com/office/drawing/2014/chartex" xmlns:cx1="http://schemas.microsoft.com/office/drawing/2015/9/8/chartex" xmlns:cx2="http://schemas.microsoft.com/office/drawing/2015/10/21/chartex" xmlns:cx3="http://schemas.microsoft.com/office/drawing/2016/5/9/chartex" xmlns:cx4="http://schemas.microsoft.com/office/drawing/2016/5/10/chartex" xmlns:cx5="http://schemas.microsoft.com/office/drawing/2016/5/11/chartex" xmlns:cx6="http://schemas.microsoft.com/office/drawing/2016/5/12/chartex" xmlns:cx7="http://schemas.microsoft.com/office/drawing/2016/5/13/chartex" xmlns:cx8="http://schemas.microsoft.com/office/drawing/2016/5/14/chartex" xmlns:mc="http://schemas.openxmlformats.org/markup-compatibility/2006" xmlns:aink="http://schemas.microsoft.com/office/drawing/2016/ink" xmlns:am3d="http://schemas.microsoft.com/office/drawing/2017/model3d" xmlns:o="urn:schemas-microsoft-com:office:office" xmlns:r="http://schemas.openxmlformats.org/officeDocument/2006/relationships" xmlns:m="http://schemas.openxmlformats.org/officeDocument/2006/math" xmlns:v="urn:schemas-microsoft-com:vml" xmlns:wp14="http://schemas.microsoft.com/office/word/2010/wordprocessingDrawing" xmlns:wp="http://schemas.openxmlformats.org/drawingml/2006/wordprocessingDrawing" xmlns:w10="urn:schemas-microsoft-com:office:word" xmlns:w="http://schemas.openxmlformats.org/wordprocessingml/2006/main" xmlns:w14="http://schemas.microsoft.com/office/word/2010/wordml" xmlns:w15="http://schemas.microsoft.com/office/word/2012/wordml" xmlns:w16cex="http://schemas.microsoft.com/office/word/2018/wordml/cex" xmlns:w16cid="http://schemas.microsoft.com/office/word/2016/wordml/cid" xmlns:w16="http://schemas.microsoft.com/office/word/2018/wordml" xmlns:w16se="http://schemas.microsoft.com/office/word/2015/wordml/symex" xmlns:wpg="http://schemas.microsoft.com/office/word/2010/wordprocessingGroup" xmlns:wpi="http://schemas.microsoft.com/office/word/2010/wordprocessingInk" xmlns:wne="http://schemas.microsoft.com/office/word/2006/wordml" xmlns:wps="http://schemas.microsoft.com/office/word/2010/wordprocessingShape" mc:Ignorable="w14 w15 w16se w16cid w16 w16cex wp14">
+  <w:p>
+    <w:pPr>
+      <w:pStyle w:val="Header"/>
+      <w:tabs>
+        <w:tab w:val="clear" w:pos="4513"/>
+      </w:tabs>
+    </w:pPr>
+    <w:r>
+      <w:t>Header 1</w:t>
+    </w:r>
+    <w:r>
+      <w:tab/>
+      <w:t>October 2020</w:t>
+    </w:r>
+  </w:p>
+</w:hdr>
+</file>
+
+<file path=word/numbering.xml><?xml version="1.0" encoding="utf-8"?>
+<w:numbering xmlns:wpc="http://schemas.microsoft.com/office/word/2010/wordprocessingCanvas" xmlns:cx="http://schemas.microsoft.com/office/drawing/2014/chartex" xmlns:cx1="http://schemas.microsoft.com/office/drawing/2015/9/8/chartex" xmlns:cx2="http://schemas.microsoft.com/office/drawing/2015/10/21/chartex" xmlns:cx3="http://schemas.microsoft.com/office/drawing/2016/5/9/chartex" xmlns:cx4="http://schemas.microsoft.com/office/drawing/2016/5/10/chartex" xmlns:cx5="http://schemas.microsoft.com/office/drawing/2016/5/11/chartex" xmlns:cx6="http://schemas.microsoft.com/office/drawing/2016/5/12/chartex" xmlns:cx7="http://schemas.microsoft.com/office/drawing/2016/5/13/chartex" xmlns:cx8="http://schemas.microsoft.com/office/drawing/2016/5/14/chartex" xmlns:mc="http://schemas.openxmlformats.org/markup-compatibility/2006" xmlns:aink="http://schemas.microsoft.com/office/drawing/2016/ink" xmlns:am3d="http://schemas.microsoft.com/office/drawing/2017/model3d" xmlns:o="urn:schemas-microsoft-com:office:office" xmlns:r="http://schemas.openxmlformats.org/officeDocument/2006/relationships" xmlns:m="http://schemas.openxmlformats.org/officeDocument/2006/math" xmlns:v="urn:schemas-microsoft-com:vml" xmlns:wp14="http://schemas.microsoft.com/office/word/2010/wordprocessingDrawing" xmlns:wp="http://schemas.openxmlformats.org/drawingml/2006/wordprocessingDrawing" xmlns:w10="urn:schemas-microsoft-com:office:word" xmlns:w="http://schemas.openxmlformats.org/wordprocessingml/2006/main" xmlns:w14="http://schemas.microsoft.com/office/word/2010/wordml" xmlns:w15="http://schemas.microsoft.com/office/word/2012/wordml" xmlns:w16cex="http://schemas.microsoft.com/office/word/2018/wordml/cex" xmlns:w16cid="http://schemas.microsoft.com/office/word/2016/wordml/cid" xmlns:w16="http://schemas.microsoft.com/office/word/2018/wordml" xmlns:w16se="http://schemas.microsoft.com/office/word/2015/wordml/symex" xmlns:wpg="http://schemas.microsoft.com/office/word/2010/wordprocessingGroup" xmlns:wpi="http://schemas.microsoft.com/office/word/2010/wordprocessingInk" xmlns:wne="http://schemas.microsoft.com/office/word/2006/wordml" xmlns:wps="http://schemas.microsoft.com/office/word/2010/wordprocessingShape" mc:Ignorable="w14 w15 w16se w16cid w16 w16cex wp14">
+  <w:abstractNum w:abstractNumId="0" w15:restartNumberingAfterBreak="0">
+    <w:nsid w:val="3E1620EA"/>
+    <w:multiLevelType w:val="hybridMultilevel"/>
+    <w:tmpl w:val="BAAA8298"/>
+    <w:lvl w:ilvl="0" w:tplc="08090001">
+      <w:start w:val="1"/>
+      <w:numFmt w:val="bullet"/>
+      <w:lvlText w:val=""/>
+      <w:lvlJc w:val="left"/>
+      <w:pPr>
+        <w:ind w:left="360" w:hanging="360"/>
+      </w:pPr>
+      <w:rPr>
+        <w:rFonts w:ascii="Symbol" w:hAnsi="Symbol" w:hint="default"/>
+      </w:rPr>
+    </w:lvl>
+    <w:lvl w:ilvl="1" w:tplc="08090003" w:tentative="1">
+      <w:start w:val="1"/>
+      <w:numFmt w:val="bullet"/>
+      <w:lvlText w:val="o"/>
+      <w:lvlJc w:val="left"/>
+      <w:pPr>
+        <w:ind w:left="1080" w:hanging="360"/>
+      </w:pPr>
+      <w:rPr>
+        <w:rFonts w:ascii="Courier New" w:hAnsi="Courier New" w:cs="Courier New" w:hint="default"/>
+      </w:rPr>
+    </w:lvl>
+    <w:lvl w:ilvl="2" w:tplc="08090005" w:tentative="1">
+      <w:start w:val="1"/>
+      <w:numFmt w:val="bullet"/>
+      <w:lvlText w:val=""/>
+      <w:lvlJc w:val="left"/>
+      <w:pPr>
+        <w:ind w:left="1800" w:hanging="360"/>
+      </w:pPr>
+      <w:rPr>
+        <w:rFonts w:ascii="Wingdings" w:hAnsi="Wingdings" w:hint="default"/>
+      </w:rPr>
+    </w:lvl>
+    <w:lvl w:ilvl="3" w:tplc="08090001" w:tentative="1">
+      <w:start w:val="1"/>
+      <w:numFmt w:val="bullet"/>
+      <w:lvlText w:val=""/>
+      <w:lvlJc w:val="left"/>
+      <w:pPr>
+        <w:ind w:left="2520" w:hanging="360"/>
+      </w:pPr>
+      <w:rPr>
+        <w:rFonts w:ascii="Symbol" w:hAnsi="Symbol" w:hint="default"/>
+      </w:rPr>
+    </w:lvl>
+    <w:lvl w:ilvl="4" w:tplc="08090003" w:tentative="1">
+      <w:start w:val="1"/>
+      <w:numFmt w:val="bullet"/>
+      <w:lvlText w:val="o"/>
+      <w:lvlJc w:val="left"/>
+      <w:pPr>
+        <w:ind w:left="3240" w:hanging="360"/>
+      </w:pPr>
+      <w:rPr>
+        <w:rFonts w:ascii="Courier New" w:hAnsi="Courier New" w:cs="Courier New" w:hint="default"/>
+      </w:rPr>
+    </w:lvl>
+    <w:lvl w:ilvl="5" w:tplc="08090005" w:tentative="1">
+      <w:start w:val="1"/>
+      <w:numFmt w:val="bullet"/>
+      <w:lvlText w:val=""/>
+      <w:lvlJc w:val="left"/>
+      <w:pPr>
+        <w:ind w:left="3960" w:hanging="360"/>
+      </w:pPr>
+      <w:rPr>
+        <w:rFonts w:ascii="Wingdings" w:hAnsi="Wingdings" w:hint="default"/>
+      </w:rPr>
+    </w:lvl>
+    <w:lvl w:ilvl="6" w:tplc="08090001" w:tentative="1">
+      <w:start w:val="1"/>
+      <w:numFmt w:val="bullet"/>
+      <w:lvlText w:val=""/>
+      <w:lvlJc w:val="left"/>
+      <w:pPr>
+        <w:ind w:left="4680" w:hanging="360"/>
+      </w:pPr>
+      <w:rPr>
+        <w:rFonts w:ascii="Symbol" w:hAnsi="Symbol" w:hint="default"/>
+      </w:rPr>
+    </w:lvl>
+    <w:lvl w:ilvl="7" w:tplc="08090003" w:tentative="1">
+      <w:start w:val="1"/>
+      <w:numFmt w:val="bullet"/>
+      <w:lvlText w:val="o"/>
+      <w:lvlJc w:val="left"/>
+      <w:pPr>
+        <w:ind w:left="5400" w:hanging="360"/>
+      </w:pPr>
+      <w:rPr>
+        <w:rFonts w:ascii="Courier New" w:hAnsi="Courier New" w:cs="Courier New" w:hint="default"/>
+      </w:rPr>
+    </w:lvl>
+    <w:lvl w:ilvl="8" w:tplc="08090005" w:tentative="1">
+      <w:start w:val="1"/>
+      <w:numFmt w:val="bullet"/>
+      <w:lvlText w:val=""/>
+      <w:lvlJc w:val="left"/>
+      <w:pPr>
+        <w:ind w:left="6120" w:hanging="360"/>
+      </w:pPr>
+      <w:rPr>
+        <w:rFonts w:ascii="Wingdings" w:hAnsi="Wingdings" w:hint="default"/>
+      </w:rPr>
+    </w:lvl>
+  </w:abstractNum>
+  <w:abstractNum w:abstractNumId="1" w15:restartNumberingAfterBreak="0">
+    <w:nsid w:val="571B7A0B"/>
+    <w:multiLevelType w:val="hybridMultilevel"/>
+    <w:tmpl w:val="466E7A72"/>
+    <w:lvl w:ilvl="0" w:tplc="08090001">
+      <w:start w:val="1"/>
+      <w:numFmt w:val="bullet"/>
+      <w:lvlText w:val=""/>
+      <w:lvlJc w:val="left"/>
+      <w:pPr>
+        <w:ind w:left="720" w:hanging="360"/>
+      </w:pPr>
+      <w:rPr>
+        <w:rFonts w:ascii="Symbol" w:hAnsi="Symbol" w:hint="default"/>
+      </w:rPr>
+    </w:lvl>
+    <w:lvl w:ilvl="1" w:tplc="0809000F">
+      <w:start w:val="1"/>
+      <w:numFmt w:val="decimal"/>
+      <w:lvlText w:val="%2."/>
+      <w:lvlJc w:val="left"/>
+      <w:pPr>
+        <w:ind w:left="1440" w:hanging="360"/>
+      </w:pPr>
+      <w:rPr>
+        <w:rFonts w:hint="default"/>
+      </w:rPr>
+    </w:lvl>
+    <w:lvl w:ilvl="2" w:tplc="08090005" w:tentative="1">
+      <w:start w:val="1"/>
+      <w:numFmt w:val="bullet"/>
+      <w:lvlText w:val=""/>
+      <w:lvlJc w:val="left"/>
+      <w:pPr>
+        <w:ind w:left="2160" w:hanging="360"/>
+      </w:pPr>
+      <w:rPr>
+        <w:rFonts w:ascii="Wingdings" w:hAnsi="Wingdings" w:hint="default"/>
+      </w:rPr>
+    </w:lvl>
+    <w:lvl w:ilvl="3" w:tplc="08090001" w:tentative="1">
+      <w:start w:val="1"/>
+      <w:numFmt w:val="bullet"/>
+      <w:lvlText w:val=""/>
+      <w:lvlJc w:val="left"/>
+      <w:pPr>
+        <w:ind w:left="2880" w:hanging="360"/>
+      </w:pPr>
+      <w:rPr>
+        <w:rFonts w:ascii="Symbol" w:hAnsi="Symbol" w:hint="default"/>
+      </w:rPr>
+    </w:lvl>
+    <w:lvl w:ilvl="4" w:tplc="08090003" w:tentative="1">
+      <w:start w:val="1"/>
+      <w:numFmt w:val="bullet"/>
+      <w:lvlText w:val="o"/>
+      <w:lvlJc w:val="left"/>
+      <w:pPr>
+        <w:ind w:left="3600" w:hanging="360"/>
+      </w:pPr>
+      <w:rPr>
+        <w:rFonts w:ascii="Courier New" w:hAnsi="Courier New" w:cs="Courier New" w:hint="default"/>
+      </w:rPr>
+    </w:lvl>
+    <w:lvl w:ilvl="5" w:tplc="08090005" w:tentative="1">
+      <w:start w:val="1"/>
+      <w:numFmt w:val="bullet"/>
+      <w:lvlText w:val=""/>
+      <w:lvlJc w:val="left"/>
+      <w:pPr>
+        <w:ind w:left="4320" w:hanging="360"/>
+      </w:pPr>
+      <w:rPr>
+        <w:rFonts w:ascii="Wingdings" w:hAnsi="Wingdings" w:hint="default"/>
+      </w:rPr>
+    </w:lvl>
+    <w:lvl w:ilvl="6" w:tplc="08090001" w:tentative="1">
+      <w:start w:val="1"/>
+      <w:numFmt w:val="bullet"/>
+      <w:lvlText w:val=""/>
+      <w:lvlJc w:val="left"/>
+      <w:pPr>
+        <w:ind w:left="5040" w:hanging="360"/>
+      </w:pPr>
+      <w:rPr>
+        <w:rFonts w:ascii="Symbol" w:hAnsi="Symbol" w:hint="default"/>
+      </w:rPr>
+    </w:lvl>
+    <w:lvl w:ilvl="7" w:tplc="08090003" w:tentative="1">
+      <w:start w:val="1"/>
+      <w:numFmt w:val="bullet"/>
+      <w:lvlText w:val="o"/>
+      <w:lvlJc w:val="left"/>
+      <w:pPr>
+        <w:ind w:left="5760" w:hanging="360"/>
+      </w:pPr>
+      <w:rPr>
+        <w:rFonts w:ascii="Courier New" w:hAnsi="Courier New" w:cs="Courier New" w:hint="default"/>
+      </w:rPr>
+    </w:lvl>
+    <w:lvl w:ilvl="8" w:tplc="08090005" w:tentative="1">
+      <w:start w:val="1"/>
+      <w:numFmt w:val="bullet"/>
+      <w:lvlText w:val=""/>
+      <w:lvlJc w:val="left"/>
+      <w:pPr>
+        <w:ind w:left="6480" w:hanging="360"/>
+      </w:pPr>
+      <w:rPr>
+        <w:rFonts w:ascii="Wingdings" w:hAnsi="Wingdings" w:hint="default"/>
+      </w:rPr>
+    </w:lvl>
+  </w:abstractNum>
+  <w:num w:numId="1">
+    <w:abstractNumId w:val="0"/>
+  </w:num>
+  <w:num w:numId="2">
+    <w:abstractNumId w:val="1"/>
+  </w:num>
+</w:numbering>
 </file>
 
 <file path=word/styles.xml><?xml version="1.0" encoding="utf-8"?>
@@ -535,6 +1058,49 @@
     <w:name w:val="Normal"/>
     <w:qFormat/>
   </w:style>
+  <w:style w:type="paragraph" w:styleId="Heading1">
+    <w:name w:val="heading 1"/>
+    <w:basedOn w:val="Normal"/>
+    <w:next w:val="Normal"/>
+    <w:link w:val="Heading1Char"/>
+    <w:uiPriority w:val="9"/>
+    <w:qFormat/>
+    <w:rsid w:val="008A07BA"/>
+    <w:pPr>
+      <w:keepNext/>
+      <w:keepLines/>
+      <w:spacing w:before="240" w:after="0"/>
+      <w:outlineLvl w:val="0"/>
+    </w:pPr>
+    <w:rPr>
+      <w:rFonts w:asciiTheme="majorHAnsi" w:eastAsiaTheme="majorEastAsia" w:hAnsiTheme="majorHAnsi" w:cstheme="majorBidi"/>
+      <w:color w:val="2F5496" w:themeColor="accent1" w:themeShade="BF"/>
+      <w:sz w:val="32"/>
+      <w:szCs w:val="32"/>
+    </w:rPr>
+  </w:style>
+  <w:style w:type="paragraph" w:styleId="Heading2">
+    <w:name w:val="heading 2"/>
+    <w:basedOn w:val="Normal"/>
+    <w:next w:val="Normal"/>
+    <w:link w:val="Heading2Char"/>
+    <w:uiPriority w:val="9"/>
+    <w:unhideWhenUsed/>
+    <w:qFormat/>
+    <w:rsid w:val="000C4CFD"/>
+    <w:pPr>
+      <w:keepNext/>
+      <w:keepLines/>
+      <w:spacing w:before="40" w:after="0"/>
+      <w:outlineLvl w:val="1"/>
+    </w:pPr>
+    <w:rPr>
+      <w:rFonts w:asciiTheme="majorHAnsi" w:eastAsiaTheme="majorEastAsia" w:hAnsiTheme="majorHAnsi" w:cstheme="majorBidi"/>
+      <w:color w:val="2F5496" w:themeColor="accent1" w:themeShade="BF"/>
+      <w:sz w:val="26"/>
+      <w:szCs w:val="26"/>
+    </w:rPr>
+  </w:style>
   <w:style w:type="character" w:default="1" w:styleId="DefaultParagraphFont">
     <w:name w:val="Default Paragraph Font"/>
     <w:uiPriority w:val="1"/>
@@ -561,6 +1127,106 @@
     <w:uiPriority w:val="99"/>
     <w:semiHidden/>
     <w:unhideWhenUsed/>
+  </w:style>
+  <w:style w:type="character" w:customStyle="1" w:styleId="Heading1Char">
+    <w:name w:val="Heading 1 Char"/>
+    <w:basedOn w:val="DefaultParagraphFont"/>
+    <w:link w:val="Heading1"/>
+    <w:uiPriority w:val="9"/>
+    <w:rsid w:val="008A07BA"/>
+    <w:rPr>
+      <w:rFonts w:asciiTheme="majorHAnsi" w:eastAsiaTheme="majorEastAsia" w:hAnsiTheme="majorHAnsi" w:cstheme="majorBidi"/>
+      <w:color w:val="2F5496" w:themeColor="accent1" w:themeShade="BF"/>
+      <w:sz w:val="32"/>
+      <w:szCs w:val="32"/>
+    </w:rPr>
+  </w:style>
+  <w:style w:type="paragraph" w:styleId="Header">
+    <w:name w:val="header"/>
+    <w:basedOn w:val="Normal"/>
+    <w:link w:val="HeaderChar"/>
+    <w:uiPriority w:val="99"/>
+    <w:unhideWhenUsed/>
+    <w:rsid w:val="008A07BA"/>
+    <w:pPr>
+      <w:tabs>
+        <w:tab w:val="center" w:pos="4513"/>
+        <w:tab w:val="right" w:pos="9026"/>
+      </w:tabs>
+      <w:spacing w:after="0" w:line="240" w:lineRule="auto"/>
+    </w:pPr>
+  </w:style>
+  <w:style w:type="character" w:customStyle="1" w:styleId="HeaderChar">
+    <w:name w:val="Header Char"/>
+    <w:basedOn w:val="DefaultParagraphFont"/>
+    <w:link w:val="Header"/>
+    <w:uiPriority w:val="99"/>
+    <w:rsid w:val="008A07BA"/>
+  </w:style>
+  <w:style w:type="paragraph" w:styleId="Footer">
+    <w:name w:val="footer"/>
+    <w:basedOn w:val="Normal"/>
+    <w:link w:val="FooterChar"/>
+    <w:uiPriority w:val="99"/>
+    <w:unhideWhenUsed/>
+    <w:rsid w:val="008A07BA"/>
+    <w:pPr>
+      <w:tabs>
+        <w:tab w:val="center" w:pos="4513"/>
+        <w:tab w:val="right" w:pos="9026"/>
+      </w:tabs>
+      <w:spacing w:after="0" w:line="240" w:lineRule="auto"/>
+    </w:pPr>
+  </w:style>
+  <w:style w:type="character" w:customStyle="1" w:styleId="FooterChar">
+    <w:name w:val="Footer Char"/>
+    <w:basedOn w:val="DefaultParagraphFont"/>
+    <w:link w:val="Footer"/>
+    <w:uiPriority w:val="99"/>
+    <w:rsid w:val="008A07BA"/>
+  </w:style>
+  <w:style w:type="table" w:styleId="TableGrid">
+    <w:name w:val="Table Grid"/>
+    <w:basedOn w:val="TableNormal"/>
+    <w:uiPriority w:val="39"/>
+    <w:rsid w:val="008A07BA"/>
+    <w:pPr>
+      <w:spacing w:after="0" w:line="240" w:lineRule="auto"/>
+    </w:pPr>
+    <w:tblPr>
+      <w:tblBorders>
+        <w:top w:val="single" w:sz="4" w:space="0" w:color="auto"/>
+        <w:left w:val="single" w:sz="4" w:space="0" w:color="auto"/>
+        <w:bottom w:val="single" w:sz="4" w:space="0" w:color="auto"/>
+        <w:right w:val="single" w:sz="4" w:space="0" w:color="auto"/>
+        <w:insideH w:val="single" w:sz="4" w:space="0" w:color="auto"/>
+        <w:insideV w:val="single" w:sz="4" w:space="0" w:color="auto"/>
+      </w:tblBorders>
+    </w:tblPr>
+  </w:style>
+  <w:style w:type="paragraph" w:styleId="ListParagraph">
+    <w:name w:val="List Paragraph"/>
+    <w:basedOn w:val="Normal"/>
+    <w:uiPriority w:val="34"/>
+    <w:qFormat/>
+    <w:rsid w:val="008A07BA"/>
+    <w:pPr>
+      <w:ind w:left="720"/>
+      <w:contextualSpacing/>
+    </w:pPr>
+  </w:style>
+  <w:style w:type="character" w:customStyle="1" w:styleId="Heading2Char">
+    <w:name w:val="Heading 2 Char"/>
+    <w:basedOn w:val="DefaultParagraphFont"/>
+    <w:link w:val="Heading2"/>
+    <w:uiPriority w:val="9"/>
+    <w:rsid w:val="000C4CFD"/>
+    <w:rPr>
+      <w:rFonts w:asciiTheme="majorHAnsi" w:eastAsiaTheme="majorEastAsia" w:hAnsiTheme="majorHAnsi" w:cstheme="majorBidi"/>
+      <w:color w:val="2F5496" w:themeColor="accent1" w:themeShade="BF"/>
+      <w:sz w:val="26"/>
+      <w:szCs w:val="26"/>
+    </w:rPr>
   </w:style>
 </w:styles>
 </file>

</xml_diff>